<commit_message>
New conversion architecture (not used yet, but compiles)
</commit_message>
<xml_diff>
--- a/docs/beam-extapi.docx
+++ b/docs/beam-extapi.docx
@@ -539,25 +539,7 @@
         <w:t>Described here is how Python objects are converted to Java method parameters of type T.</w:t>
       </w:r>
       <w:r>
-        <w:t xml:space="preserve"> In the following RA </w:t>
-      </w:r>
-      <w:r>
-        <w:t xml:space="preserve">means “Argument Conversion </w:t>
-      </w:r>
-      <w:r>
-        <w:t>Rule</w:t>
-      </w:r>
-      <w:r>
-        <w:t>”</w:t>
-      </w:r>
-      <w:r>
-        <w:t xml:space="preserve">, </w:t>
-      </w:r>
-      <w:r>
-        <w:t>GA means “Argument Conversion Group”</w:t>
-      </w:r>
-      <w:r>
-        <w:t>.</w:t>
+        <w:t xml:space="preserve"> In the following RA means “Argument Conversion Rule”, GA means “Argument Conversion Group”.</w:t>
       </w:r>
     </w:p>
     <w:p>
@@ -565,16 +547,7 @@
         <w:t xml:space="preserve">General </w:t>
       </w:r>
       <w:r>
-        <w:t>a</w:t>
-      </w:r>
-      <w:r>
-        <w:t xml:space="preserve">rgument </w:t>
-      </w:r>
-      <w:r>
-        <w:t>c</w:t>
-      </w:r>
-      <w:r>
-        <w:t xml:space="preserve">onversion </w:t>
+        <w:t xml:space="preserve">argument conversion </w:t>
       </w:r>
       <w:r>
         <w:t>rules</w:t>
@@ -2585,6 +2558,8 @@
             <w:r>
               <w:t>dict</w:t>
             </w:r>
+            <w:bookmarkStart w:id="1" w:name="_GoBack"/>
+            <w:bookmarkEnd w:id="1"/>
             <w:proofErr w:type="spellEnd"/>
           </w:p>
         </w:tc>
@@ -3917,21 +3892,21 @@
                 <w:sz w:val="18"/>
               </w:rPr>
             </w:pPr>
-            <w:commentRangeStart w:id="1"/>
+            <w:commentRangeStart w:id="2"/>
             <w:r>
               <w:rPr>
                 <w:sz w:val="18"/>
               </w:rPr>
               <w:t>GA10</w:t>
             </w:r>
-            <w:commentRangeEnd w:id="1"/>
+            <w:commentRangeEnd w:id="2"/>
             <w:r>
               <w:rPr>
                 <w:rStyle w:val="Kommentarzeichen"/>
                 <w:b w:val="0"/>
                 <w:bCs w:val="0"/>
               </w:rPr>
-              <w:commentReference w:id="1"/>
+              <w:commentReference w:id="2"/>
             </w:r>
           </w:p>
         </w:tc>
@@ -4037,35 +4012,17 @@
             </w:pPr>
             <w:proofErr w:type="spellStart"/>
             <w:r>
-              <w:t>BPy_NewJ</w:t>
-            </w:r>
-            <w:r>
-              <w:t>DerivedObject</w:t>
-            </w:r>
-            <w:r>
-              <w:t>ArrayFromSeq</w:t>
-            </w:r>
-            <w:proofErr w:type="spellEnd"/>
-            <w:r>
-              <w:t>(par</w:t>
-            </w:r>
-            <w:r>
-              <w:t>, &amp;&lt;T&gt;_Type</w:t>
-            </w:r>
-            <w:r>
-              <w:t>)</w:t>
+              <w:t>BPy_NewJDerivedObjectArrayFromSeq</w:t>
+            </w:r>
+            <w:proofErr w:type="spellEnd"/>
+            <w:r>
+              <w:t>(par, &amp;&lt;T&gt;_Type)</w:t>
             </w:r>
             <w:r>
               <w:rPr>
                 <w:vertAlign w:val="superscript"/>
               </w:rPr>
-              <w:t xml:space="preserve"> (</w:t>
-            </w:r>
-            <w:r>
-              <w:rPr>
-                <w:vertAlign w:val="superscript"/>
-              </w:rPr>
-              <w:t>7</w:t>
+              <w:t xml:space="preserve"> (7</w:t>
             </w:r>
             <w:r>
               <w:rPr>
@@ -4382,10 +4339,7 @@
         <w:pStyle w:val="berschrift3"/>
       </w:pPr>
       <w:r>
-        <w:t>Summary</w:t>
-      </w:r>
-      <w:r>
-        <w:t xml:space="preserve"> of Argument Conversion Functions </w:t>
+        <w:t xml:space="preserve">Summary of Argument Conversion Functions </w:t>
       </w:r>
     </w:p>
     <w:p>
@@ -5856,52 +5810,7 @@
         <w:t>.</w:t>
       </w:r>
       <w:r>
-        <w:t xml:space="preserve"> </w:t>
-      </w:r>
-      <w:r>
-        <w:t>In the following R</w:t>
-      </w:r>
-      <w:r>
-        <w:t>R</w:t>
-      </w:r>
-      <w:r>
-        <w:t xml:space="preserve"> means “</w:t>
-      </w:r>
-      <w:r>
-        <w:t>return-value</w:t>
-      </w:r>
-      <w:r>
-        <w:t xml:space="preserve"> </w:t>
-      </w:r>
-      <w:r>
-        <w:t>c</w:t>
-      </w:r>
-      <w:r>
-        <w:t xml:space="preserve">onversion </w:t>
-      </w:r>
-      <w:r>
-        <w:t>r</w:t>
-      </w:r>
-      <w:r>
-        <w:t>ule”, G</w:t>
-      </w:r>
-      <w:r>
-        <w:t>R</w:t>
-      </w:r>
-      <w:r>
-        <w:t xml:space="preserve"> means “</w:t>
-      </w:r>
-      <w:r>
-        <w:t>return-value c</w:t>
-      </w:r>
-      <w:r>
-        <w:t xml:space="preserve">onversion </w:t>
-      </w:r>
-      <w:r>
-        <w:t>g</w:t>
-      </w:r>
-      <w:r>
-        <w:t>roup”.</w:t>
+        <w:t xml:space="preserve"> In the following RR means “return-value conversion rule”, GR means “return-value conversion group”.</w:t>
       </w:r>
     </w:p>
     <w:p>
@@ -6046,7 +5955,6 @@
                 <w:sz w:val="16"/>
               </w:rPr>
             </w:pPr>
-            <w:bookmarkStart w:id="2" w:name="_GoBack"/>
             <w:r>
               <w:rPr>
                 <w:sz w:val="16"/>
@@ -6102,7 +6010,6 @@
           </w:p>
         </w:tc>
       </w:tr>
-      <w:bookmarkEnd w:id="2"/>
       <w:tr>
         <w:tc>
           <w:tcPr>
@@ -7328,7 +7235,10 @@
             </w:pPr>
             <w:proofErr w:type="spellStart"/>
             <w:r>
-              <w:t>JObjectArray_FromJObjectRef</w:t>
+              <w:t>JObjectArray_</w:t>
+            </w:r>
+            <w:r>
+              <w:t>New</w:t>
             </w:r>
             <w:proofErr w:type="spellEnd"/>
             <w:r>
@@ -7407,11 +7317,26 @@
             </w:pPr>
             <w:proofErr w:type="spellStart"/>
             <w:r>
-              <w:t>JObject_FromJObjectRef</w:t>
-            </w:r>
-            <w:proofErr w:type="spellEnd"/>
-            <w:r>
-              <w:t>(res, class&lt;T&gt;)</w:t>
+              <w:t>JObject_</w:t>
+            </w:r>
+            <w:r>
+              <w:t>FromType</w:t>
+            </w:r>
+            <w:proofErr w:type="spellEnd"/>
+            <w:r>
+              <w:t>(</w:t>
+            </w:r>
+            <w:r>
+              <w:t>&amp;</w:t>
+            </w:r>
+            <w:r>
+              <w:t>&lt;T&gt;</w:t>
+            </w:r>
+            <w:r>
+              <w:t>_Type, res</w:t>
+            </w:r>
+            <w:r>
+              <w:t>)</w:t>
             </w:r>
           </w:p>
         </w:tc>
@@ -7458,7 +7383,10 @@
       </w:r>
       <w:proofErr w:type="gramStart"/>
       <w:r>
-        <w:t>createFromItems</w:t>
+        <w:t>From</w:t>
+      </w:r>
+      <w:r>
+        <w:t>Memory</w:t>
       </w:r>
       <w:proofErr w:type="spellEnd"/>
       <w:r>
@@ -7524,7 +7452,7 @@
       </w:r>
     </w:p>
   </w:comment>
-  <w:comment w:id="1" w:author="Norman Fomferra" w:date="2013-06-20T13:03:00Z" w:initials="NF">
+  <w:comment w:id="2" w:author="Norman Fomferra" w:date="2013-06-20T13:03:00Z" w:initials="NF">
     <w:p>
       <w:pPr>
         <w:pStyle w:val="Kommentartext"/>
@@ -11514,7 +11442,7 @@
 </file>
 
 <file path=customXml/itemProps1.xml><?xml version="1.0" encoding="utf-8"?>
-<ds:datastoreItem xmlns:ds="http://schemas.openxmlformats.org/officeDocument/2006/customXml" ds:itemID="{CC343E78-26E6-4AAC-86B8-13139075DB58}">
+<ds:datastoreItem xmlns:ds="http://schemas.openxmlformats.org/officeDocument/2006/customXml" ds:itemID="{3CD72FE6-3D7B-4441-A10B-B1DEC6E31292}">
   <ds:schemaRefs>
     <ds:schemaRef ds:uri="http://schemas.openxmlformats.org/officeDocument/2006/bibliography"/>
   </ds:schemaRefs>

</xml_diff>